<commit_message>
Added setup to Termulator; refactored Terminal->Termulator, and some files from main project to Library
</commit_message>
<xml_diff>
--- a/Doc/Termulator.docx
+++ b/Doc/Termulator.docx
@@ -7,8 +7,10 @@
         <w:pStyle w:val="Title"/>
       </w:pPr>
       <w:r>
-        <w:t>Termulator v1.4</w:t>
-      </w:r>
+        <w:t>Termulator v1.7</w:t>
+      </w:r>
+      <w:bookmarkStart w:id="0" w:name="_GoBack"/>
+      <w:bookmarkEnd w:id="0"/>
     </w:p>
     <w:p>
       <w:r>
@@ -735,8 +737,6 @@
       <w:r>
         <w:t xml:space="preserve">COM </w:t>
       </w:r>
-      <w:bookmarkStart w:id="0" w:name="_GoBack"/>
-      <w:bookmarkEnd w:id="0"/>
       <w:r>
         <w:t xml:space="preserve">port settings </w:t>
       </w:r>
@@ -906,13 +906,7 @@
           </w:tcPr>
           <w:p>
             <w:r>
-              <w:t xml:space="preserve">Generate a new line in Transcript window upon receipt of a </w:t>
-            </w:r>
-            <w:r>
-              <w:t xml:space="preserve">Line Feed (aka Newline) </w:t>
-            </w:r>
-            <w:r>
-              <w:t>character</w:t>
+              <w:t>Generate a new line in Transcript window upon receipt of a Line Feed (aka Newline) character</w:t>
             </w:r>
           </w:p>
         </w:tc>
@@ -965,13 +959,7 @@
           </w:tcPr>
           <w:p>
             <w:r>
-              <w:t xml:space="preserve">Show special symbols for </w:t>
-            </w:r>
-            <w:r>
-              <w:t xml:space="preserve">whitespace </w:t>
-            </w:r>
-            <w:r>
-              <w:t xml:space="preserve">characters </w:t>
+              <w:t xml:space="preserve">Show special symbols for whitespace characters </w:t>
             </w:r>
             <w:r>
               <w:rPr>
@@ -2029,13 +2017,7 @@
           </w:tcPr>
           <w:p>
             <w:r>
-              <w:t xml:space="preserve">Someday will translate binary (non-text) into </w:t>
-            </w:r>
-            <w:r>
-              <w:t xml:space="preserve">a human-readable </w:t>
-            </w:r>
-            <w:r>
-              <w:t>format. [WORK IN PROGRESS]</w:t>
+              <w:t>Someday will translate binary (non-text) into a human-readable format. [WORK IN PROGRESS]</w:t>
             </w:r>
           </w:p>
         </w:tc>
@@ -2150,13 +2132,7 @@
         <w:t xml:space="preserve"> when disconnected from your computer.  If a device is disconnected </w:t>
       </w:r>
       <w:r>
-        <w:t xml:space="preserve">then it </w:t>
-      </w:r>
-      <w:r>
-        <w:t>won’t show in the combo box</w:t>
-      </w:r>
-      <w:r>
-        <w:t xml:space="preserve">, and </w:t>
+        <w:t xml:space="preserve">then it won’t show in the combo box, and </w:t>
       </w:r>
       <w:r>
         <w:t>Termulator won’t be able to open</w:t>
@@ -2203,7 +2179,7 @@
 
 <file path=word/numbering.xml><?xml version="1.0" encoding="utf-8"?>
 <w:numbering xmlns:wpc="http://schemas.microsoft.com/office/word/2010/wordprocessingCanvas" xmlns:mc="http://schemas.openxmlformats.org/markup-compatibility/2006" xmlns:o="urn:schemas-microsoft-com:office:office" xmlns:r="http://schemas.openxmlformats.org/officeDocument/2006/relationships" xmlns:m="http://schemas.openxmlformats.org/officeDocument/2006/math" xmlns:v="urn:schemas-microsoft-com:vml" xmlns:wp14="http://schemas.microsoft.com/office/word/2010/wordprocessingDrawing" xmlns:wp="http://schemas.openxmlformats.org/drawingml/2006/wordprocessingDrawing" xmlns:w10="urn:schemas-microsoft-com:office:word" xmlns:w="http://schemas.openxmlformats.org/wordprocessingml/2006/main" xmlns:w14="http://schemas.microsoft.com/office/word/2010/wordml" xmlns:w15="http://schemas.microsoft.com/office/word/2012/wordml" xmlns:wpg="http://schemas.microsoft.com/office/word/2010/wordprocessingGroup" xmlns:wpi="http://schemas.microsoft.com/office/word/2010/wordprocessingInk" xmlns:wne="http://schemas.microsoft.com/office/word/2006/wordml" xmlns:wps="http://schemas.microsoft.com/office/word/2010/wordprocessingShape" mc:Ignorable="w14 w15 wp14">
-  <w:abstractNum w:abstractNumId="0">
+  <w:abstractNum w:abstractNumId="0" w15:restartNumberingAfterBreak="0">
     <w:nsid w:val="49D22F67"/>
     <w:multiLevelType w:val="hybridMultilevel"/>
     <w:tmpl w:val="7F069034"/>
@@ -2316,7 +2292,7 @@
       </w:rPr>
     </w:lvl>
   </w:abstractNum>
-  <w:abstractNum w:abstractNumId="1">
+  <w:abstractNum w:abstractNumId="1" w15:restartNumberingAfterBreak="0">
     <w:nsid w:val="51DD61CB"/>
     <w:multiLevelType w:val="hybridMultilevel"/>
     <w:tmpl w:val="E42CE78C"/>
@@ -2429,7 +2405,7 @@
       </w:rPr>
     </w:lvl>
   </w:abstractNum>
-  <w:abstractNum w:abstractNumId="2">
+  <w:abstractNum w:abstractNumId="2" w15:restartNumberingAfterBreak="0">
     <w:nsid w:val="76585373"/>
     <w:multiLevelType w:val="hybridMultilevel"/>
     <w:tmpl w:val="4C26DD5A"/>
@@ -3040,6 +3016,7 @@
   <w:style w:type="character" w:default="1" w:styleId="DefaultParagraphFont">
     <w:name w:val="Default Paragraph Font"/>
     <w:uiPriority w:val="1"/>
+    <w:semiHidden/>
     <w:unhideWhenUsed/>
   </w:style>
   <w:style w:type="table" w:default="1" w:styleId="TableNormal">
@@ -3104,7 +3081,6 @@
       <w:szCs w:val="20"/>
     </w:rPr>
     <w:tblPr>
-      <w:tblInd w:w="0" w:type="dxa"/>
       <w:tblBorders>
         <w:top w:val="single" w:sz="4" w:space="0" w:color="auto"/>
         <w:left w:val="single" w:sz="4" w:space="0" w:color="auto"/>
@@ -3113,12 +3089,6 @@
         <w:insideH w:val="single" w:sz="4" w:space="0" w:color="auto"/>
         <w:insideV w:val="single" w:sz="4" w:space="0" w:color="auto"/>
       </w:tblBorders>
-      <w:tblCellMar>
-        <w:top w:w="0" w:type="dxa"/>
-        <w:left w:w="108" w:type="dxa"/>
-        <w:bottom w:w="0" w:type="dxa"/>
-        <w:right w:w="108" w:type="dxa"/>
-      </w:tblCellMar>
     </w:tblPr>
   </w:style>
   <w:style w:type="character" w:styleId="Hyperlink">

</xml_diff>